<commit_message>
Change PIL images to cv2 RGB to BGR
</commit_message>
<xml_diff>
--- a/WriteUp BehavioralCloning VernFrancisco 2018-06-03.docx
+++ b/WriteUp BehavioralCloning VernFrancisco 2018-06-03.docx
@@ -25,28 +25,12 @@
     </w:p>
     <w:p>
       <w:r>
-        <w:t xml:space="preserve">* Use the simulator to collect data of </w:t>
-      </w:r>
-      <w:proofErr w:type="gramStart"/>
-      <w:r>
-        <w:t>good driving</w:t>
-      </w:r>
-      <w:proofErr w:type="gramEnd"/>
-      <w:r>
-        <w:t xml:space="preserve"> behavior</w:t>
-      </w:r>
-    </w:p>
-    <w:p>
-      <w:r>
-        <w:t xml:space="preserve">* Build, a convolution neural network in </w:t>
-      </w:r>
-      <w:proofErr w:type="spellStart"/>
-      <w:r>
-        <w:t>Keras</w:t>
-      </w:r>
-      <w:proofErr w:type="spellEnd"/>
-      <w:r>
-        <w:t xml:space="preserve"> that predicts steering angles from images</w:t>
+        <w:t>* Use the simulator to collect data of good driving behavior</w:t>
+      </w:r>
+    </w:p>
+    <w:p>
+      <w:r>
+        <w:t>* Build, a convolution neural network in Keras that predicts steering angles from images</w:t>
       </w:r>
     </w:p>
     <w:p>
@@ -74,15 +58,7 @@
     </w:p>
     <w:p>
       <w:r>
-        <w:t xml:space="preserve">Here I will consider the [rubric </w:t>
-      </w:r>
-      <w:proofErr w:type="gramStart"/>
-      <w:r>
-        <w:t>points](</w:t>
-      </w:r>
-      <w:proofErr w:type="gramEnd"/>
-      <w:r>
-        <w:t xml:space="preserve">https://review.udacity.com/#!/rubrics/432/view) individually and describe how I addressed each point in my implementation.  </w:t>
+        <w:t xml:space="preserve">Here I will consider the [rubric points](https://review.udacity.com/#!/rubrics/432/view) individually and describe how I addressed each point in my implementation.  </w:t>
       </w:r>
     </w:p>
     <w:p/>
@@ -245,6 +221,9 @@
     </w:p>
     <w:p/>
     <w:p>
+      <w:pPr>
+        <w:ind w:left="360"/>
+      </w:pPr>
       <w:r>
         <w:t>My model consists of a convol</w:t>
       </w:r>
@@ -255,29 +234,16 @@
         <w:t>a</w:t>
       </w:r>
       <w:r>
-        <w:t xml:space="preserve"> </w:t>
-      </w:r>
-      <w:proofErr w:type="spellStart"/>
-      <w:r>
-        <w:t>LeNet</w:t>
-      </w:r>
-      <w:proofErr w:type="spellEnd"/>
-      <w:r>
-        <w:t xml:space="preserve"> architecture to see if my code function correctly </w:t>
-      </w:r>
-      <w:proofErr w:type="gramStart"/>
-      <w:r>
-        <w:t>and also</w:t>
-      </w:r>
-      <w:proofErr w:type="gramEnd"/>
-      <w:r>
-        <w:t xml:space="preserve"> after visiting the Slack channels to see how other students had approached this problem in the past</w:t>
+        <w:t xml:space="preserve"> LeNet architecture to see if my code function correctly and also after visiting the Slack channels to see how other students had approached this problem in the past</w:t>
       </w:r>
       <w:r>
         <w:t xml:space="preserve">. </w:t>
       </w:r>
     </w:p>
     <w:p>
+      <w:pPr>
+        <w:ind w:left="360"/>
+      </w:pPr>
       <w:r>
         <w:t xml:space="preserve">Input: The input to the model </w:t>
       </w:r>
@@ -289,87 +255,97 @@
       </w:r>
     </w:p>
     <w:p>
+      <w:pPr>
+        <w:ind w:left="360"/>
+      </w:pPr>
       <w:r>
         <w:t>Architecture:</w:t>
       </w:r>
     </w:p>
     <w:p>
+      <w:pPr>
+        <w:ind w:left="360"/>
+      </w:pPr>
       <w:r>
         <w:t>Layer 1: 24 Layer, 5x5 kernel</w:t>
       </w:r>
     </w:p>
     <w:p>
+      <w:pPr>
+        <w:ind w:left="360"/>
+      </w:pPr>
       <w:r>
         <w:t>Layer 2: 36 Layer, 5x5 kernel</w:t>
       </w:r>
     </w:p>
     <w:p>
+      <w:pPr>
+        <w:ind w:left="360"/>
+      </w:pPr>
       <w:r>
         <w:t>Layer 3: 48 Layer, 5x5 kernel</w:t>
       </w:r>
     </w:p>
     <w:p>
+      <w:pPr>
+        <w:ind w:left="360"/>
+      </w:pPr>
       <w:r>
         <w:t>Layer 4: 64 Layer, 3x3 kernel</w:t>
       </w:r>
     </w:p>
     <w:p>
+      <w:pPr>
+        <w:ind w:left="360"/>
+      </w:pPr>
       <w:r>
         <w:t>Layer 5: 64 Layer, 3x3 kernel</w:t>
       </w:r>
     </w:p>
     <w:p>
-      <w:r>
-        <w:t xml:space="preserve">Layer 6: Fully connected 100 </w:t>
-      </w:r>
-      <w:proofErr w:type="gramStart"/>
-      <w:r>
-        <w:t>element</w:t>
-      </w:r>
-      <w:proofErr w:type="gramEnd"/>
-    </w:p>
-    <w:p>
-      <w:r>
-        <w:t xml:space="preserve">Layer 7: Fully connected 50 </w:t>
-      </w:r>
-      <w:proofErr w:type="gramStart"/>
-      <w:r>
-        <w:t>element</w:t>
-      </w:r>
-      <w:proofErr w:type="gramEnd"/>
-    </w:p>
-    <w:p>
+      <w:pPr>
+        <w:ind w:left="360"/>
+      </w:pPr>
+      <w:r>
+        <w:t>Layer 6: Fully connected 100 element</w:t>
+      </w:r>
+    </w:p>
+    <w:p>
+      <w:pPr>
+        <w:ind w:left="360"/>
+      </w:pPr>
+      <w:r>
+        <w:t>Layer 7: Fully connected 50 element</w:t>
+      </w:r>
+    </w:p>
+    <w:p>
+      <w:pPr>
+        <w:ind w:left="360"/>
+      </w:pPr>
       <w:r>
         <w:t>Layer 8: Fully Connected 10 element</w:t>
       </w:r>
     </w:p>
     <w:p>
-      <w:r>
-        <w:t xml:space="preserve">Each layer uses a </w:t>
-      </w:r>
-      <w:proofErr w:type="spellStart"/>
-      <w:r>
-        <w:t>Relu</w:t>
-      </w:r>
-      <w:proofErr w:type="spellEnd"/>
-      <w:r>
-        <w:t xml:space="preserve"> activation function to introduce nonlinearities.</w:t>
-      </w:r>
-    </w:p>
-    <w:p>
-      <w:r>
-        <w:t>Loss was computed by mean-square error since we are regressively picking a steering angle and the ‘</w:t>
-      </w:r>
-      <w:proofErr w:type="spellStart"/>
-      <w:r>
-        <w:t>adam</w:t>
-      </w:r>
-      <w:proofErr w:type="spellEnd"/>
-      <w:r>
-        <w:t xml:space="preserve">’ optimizer was used.  </w:t>
-      </w:r>
-    </w:p>
-    <w:p>
+      <w:pPr>
+        <w:ind w:left="360"/>
+      </w:pPr>
+      <w:r>
+        <w:t>Each layer uses a Relu activation function to introduce nonlinearities.</w:t>
+      </w:r>
+    </w:p>
+    <w:p>
+      <w:pPr>
+        <w:ind w:left="360"/>
+      </w:pPr>
+      <w:r>
+        <w:t xml:space="preserve">Loss was computed by mean-square error since we are regressively picking a steering angle and the ‘adam’ optimizer was used.  </w:t>
+      </w:r>
+    </w:p>
+    <w:p>
+      <w:pPr>
+        <w:ind w:left="360"/>
+      </w:pPr>
       <w:r>
         <w:t xml:space="preserve">A generator was also used to help with memory management.  The generator function is defined in lines 9-42.  Within the generator function, code for data augmentation is also built in.  While there is provision built in for using the left, center, and right images, while also </w:t>
       </w:r>
@@ -377,10 +353,15 @@
         <w:t>flipping the center image to help generalize the model, only the left, and right images were added to the data set with an aggressive steering angle augmentation (+/- 0.45) to help center the car.  I used 3 Epochs after observing the validation score of the model decreasing monotonically through about 3 or 4 Epochs and plateauing at 5.</w:t>
       </w:r>
     </w:p>
-    <w:p/>
+    <w:p>
+      <w:pPr>
+        <w:ind w:left="360"/>
+      </w:pPr>
+    </w:p>
     <w:p>
       <w:pPr>
         <w:keepNext/>
+        <w:ind w:left="360"/>
       </w:pPr>
       <w:r>
         <w:rPr>
@@ -402,7 +383,7 @@
                     <pic:cNvPicPr/>
                   </pic:nvPicPr>
                   <pic:blipFill rotWithShape="1">
-                    <a:blip r:embed="rId5"/>
+                    <a:blip r:embed="rId7"/>
                     <a:srcRect t="3211" r="43446" b="11468"/>
                     <a:stretch/>
                   </pic:blipFill>
@@ -433,6 +414,7 @@
     <w:p>
       <w:pPr>
         <w:pStyle w:val="Caption"/>
+        <w:ind w:left="360"/>
       </w:pPr>
       <w:r>
         <w:t xml:space="preserve">Figure </w:t>
@@ -499,31 +481,7 @@
         <w:t xml:space="preserve">). </w:t>
       </w:r>
       <w:r>
-        <w:t xml:space="preserve"> Early in model development and training I had found little success in driving smoothly and found the model to ‘lock up’ (i.e. frozen steering angle).  To attempt to debug I drove the vehicle using sinusoids, purposely driving from edge to edge on the track to see if the model would respond.  To my surprise, with just a couple of laps of training data, the car almost made it all the way around albeit with very </w:t>
-      </w:r>
-      <w:proofErr w:type="spellStart"/>
-      <w:r>
-        <w:t>erractic</w:t>
-      </w:r>
-      <w:proofErr w:type="spellEnd"/>
-      <w:r>
-        <w:t xml:space="preserve">, sinusoidal driving.  Encouraged that the model was working, I added a sinusoidal style driving, with less amplitude and with just over 7000 images, </w:t>
-      </w:r>
-      <w:proofErr w:type="gramStart"/>
-      <w:r>
-        <w:t>was able to</w:t>
-      </w:r>
-      <w:proofErr w:type="gramEnd"/>
-      <w:r>
-        <w:t xml:space="preserve"> drive around the track, almost centered the entire way around.  However, the intent was to train the model using </w:t>
-      </w:r>
-      <w:proofErr w:type="gramStart"/>
-      <w:r>
-        <w:t>good driving</w:t>
-      </w:r>
-      <w:proofErr w:type="gramEnd"/>
-      <w:r>
-        <w:t xml:space="preserve"> examples, so I kept adding more training sets until I could train without the sinusoidal input.  </w:t>
+        <w:t xml:space="preserve"> Early in model development and training I had found little success in driving smoothly and found the model to ‘lock up’ (i.e. frozen steering angle).  To attempt to debug I drove the vehicle using sinusoids, purposely driving from edge to edge on the track to see if the model would respond.  To my surprise, with just a couple of laps of training data, the car almost made it all the way around albeit with very erractic, sinusoidal driving.  Encouraged that the model was working, I added a sinusoidal style driving, with less amplitude and with just over 7000 images, was able to drive around the track, almost centered the entire way around.  However, the intent was to train the model using good driving examples, so I kept adding more training sets until I could train without the sinusoidal input.  </w:t>
       </w:r>
     </w:p>
     <w:p>
@@ -543,15 +501,7 @@
         <w:ind w:left="360"/>
       </w:pPr>
       <w:r>
-        <w:t xml:space="preserve">To help generalize the model, I also added a full lap of the mountain driving.  While the model cannot drive completely around the mountain course, it </w:t>
-      </w:r>
-      <w:proofErr w:type="gramStart"/>
-      <w:r>
-        <w:t>make</w:t>
-      </w:r>
-      <w:proofErr w:type="gramEnd"/>
-      <w:r>
-        <w:t xml:space="preserve"> is about ¾ of the way at about 5-8 mph, though somewhat erratically.  </w:t>
+        <w:t xml:space="preserve">To help generalize the model, I also added a full lap of the mountain driving.  While the model cannot drive completely around the mountain course, it make is about ¾ of the way at about 5-8 mph, though somewhat erratically.  </w:t>
       </w:r>
     </w:p>
     <w:p>
@@ -583,15 +533,7 @@
         <w:ind w:left="360"/>
       </w:pPr>
       <w:r>
-        <w:t xml:space="preserve">The model used an </w:t>
-      </w:r>
-      <w:proofErr w:type="spellStart"/>
-      <w:r>
-        <w:t>adam</w:t>
-      </w:r>
-      <w:proofErr w:type="spellEnd"/>
-      <w:r>
-        <w:t xml:space="preserve"> optimizer, so the learning rate was not </w:t>
+        <w:t xml:space="preserve">The model used an adam optimizer, so the learning rate was not </w:t>
       </w:r>
       <w:r>
         <w:t>tuned manually (model.py line 190</w:t>
@@ -662,28 +604,15 @@
         <w:t>The overall strategy for deriving a model</w:t>
       </w:r>
       <w:r>
-        <w:t xml:space="preserve"> architecture was to first try the </w:t>
-      </w:r>
-      <w:proofErr w:type="spellStart"/>
-      <w:r>
-        <w:t>LeNet</w:t>
-      </w:r>
-      <w:proofErr w:type="spellEnd"/>
-      <w:r>
-        <w:t xml:space="preserve"> architecture since I was familiar with it.  Then I implemented the NVIDIA architecture since it had already been optimized by NVIDIA.  I figured I would stick with something that works while I learned what training strategies would work and which ones would not.  </w:t>
+        <w:t xml:space="preserve"> architecture was to first try the LeNet architecture since I was familiar with it.  Then I implemented the NVIDIA architecture since it had already been optimized by NVIDIA.  I figured I would stick with something that works while I learned what training strategies would work and which ones would not.  </w:t>
       </w:r>
     </w:p>
     <w:p>
       <w:pPr>
         <w:ind w:left="360"/>
       </w:pPr>
-      <w:proofErr w:type="gramStart"/>
-      <w:r>
-        <w:t>In order to</w:t>
-      </w:r>
-      <w:proofErr w:type="gramEnd"/>
-      <w:r>
-        <w:t xml:space="preserve"> gauge how well the model was working, I split my image and steering angle data into a training and validation set</w:t>
+      <w:r>
+        <w:t>In order to gauge how well the model was working, I split my image and steering angle data into a training and validation set</w:t>
       </w:r>
       <w:r>
         <w:t xml:space="preserve"> (line 161)</w:t>
@@ -716,15 +645,7 @@
         <w:ind w:left="360"/>
       </w:pPr>
       <w:r>
-        <w:t xml:space="preserve">I also noticed that the model </w:t>
-      </w:r>
-      <w:proofErr w:type="gramStart"/>
-      <w:r>
-        <w:t>had a tendency to</w:t>
-      </w:r>
-      <w:proofErr w:type="gramEnd"/>
-      <w:r>
-        <w:t xml:space="preserve"> over fit when only the smooth driving style was in the training set.  What I also noticed while watching the output was that if the model did not see any high steering angle during training, it would not know to correct for.</w:t>
+        <w:t>I also noticed that the model had a tendency to over fit when only the smooth driving style was in the training set.  What I also noticed while watching the output was that if the model did not see any high steering angle during training, it would not know to correct for.</w:t>
       </w:r>
     </w:p>
     <w:p>
@@ -743,15 +664,7 @@
         <w:ind w:left="360"/>
       </w:pPr>
       <w:r>
-        <w:t xml:space="preserve">The </w:t>
-      </w:r>
-      <w:proofErr w:type="gramStart"/>
-      <w:r>
-        <w:t>final step</w:t>
-      </w:r>
-      <w:proofErr w:type="gramEnd"/>
-      <w:r>
-        <w:t xml:space="preserve"> was to run the simulator to see how well the car was driving around track one. </w:t>
+        <w:t xml:space="preserve">The final step was to run the simulator to see how well the car was driving around track one. </w:t>
       </w:r>
       <w:r>
         <w:t>I noticed that training with the same data set enabled, but re-training the model yielded slightly different results.  Adding additional training data to help smooth out the driving or improve turning performance around a certain corner would take 2 or 3 trials of training to see if the data set really helped or not.</w:t>
@@ -770,23 +683,7 @@
         <w:ind w:left="360"/>
       </w:pPr>
       <w:r>
-        <w:t xml:space="preserve">While the video shows a successful completion of 2 laps of driving on track one, the model also can drive around a </w:t>
-      </w:r>
-      <w:proofErr w:type="gramStart"/>
-      <w:r>
-        <w:t>significant portion</w:t>
-      </w:r>
-      <w:proofErr w:type="gramEnd"/>
-      <w:r>
-        <w:t xml:space="preserve"> of track 2, albeit at speeds of only 5-8 mph.  The PI gains on the accelerator pedal also </w:t>
-      </w:r>
-      <w:proofErr w:type="gramStart"/>
-      <w:r>
-        <w:t>have to</w:t>
-      </w:r>
-      <w:proofErr w:type="gramEnd"/>
-      <w:r>
-        <w:t xml:space="preserve"> be adjusted due to the inc</w:t>
+        <w:t>While the video shows a successful completion of 2 laps of driving on track one, the model also can drive around a significant portion of track 2, albeit at speeds of only 5-8 mph.  The PI gains on the accelerator pedal also have to be adjusted due to the inc</w:t>
       </w:r>
       <w:r>
         <w:t>reased grades seen on Track 2.</w:t>
@@ -797,15 +694,7 @@
         <w:ind w:left="360"/>
       </w:pPr>
       <w:r>
-        <w:t xml:space="preserve">At the end of the process, the vehicle </w:t>
-      </w:r>
-      <w:proofErr w:type="gramStart"/>
-      <w:r>
-        <w:t>is able to</w:t>
-      </w:r>
-      <w:proofErr w:type="gramEnd"/>
-      <w:r>
-        <w:t xml:space="preserve"> drive autonomously around </w:t>
+        <w:t xml:space="preserve">At the end of the process, the vehicle is able to drive autonomously around </w:t>
       </w:r>
       <w:r>
         <w:t>Track 1</w:t>
@@ -816,11 +705,21 @@
     </w:p>
     <w:p/>
     <w:p>
-      <w:r>
-        <w:t>2. Final Model Architecture</w:t>
-      </w:r>
-    </w:p>
-    <w:p>
+      <w:pPr>
+        <w:pStyle w:val="ListParagraph"/>
+        <w:numPr>
+          <w:ilvl w:val="0"/>
+          <w:numId w:val="8"/>
+        </w:numPr>
+      </w:pPr>
+      <w:r>
+        <w:t>Final Model Architecture</w:t>
+      </w:r>
+    </w:p>
+    <w:p>
+      <w:pPr>
+        <w:ind w:left="360"/>
+      </w:pPr>
       <w:r>
         <w:t>The final mod</w:t>
       </w:r>
@@ -830,22 +729,24 @@
     </w:p>
     <w:p/>
     <w:p>
-      <w:r>
-        <w:t>3. Creation of the Training Set &amp; Training Process</w:t>
+      <w:pPr>
+        <w:pStyle w:val="ListParagraph"/>
+        <w:numPr>
+          <w:ilvl w:val="0"/>
+          <w:numId w:val="8"/>
+        </w:numPr>
+      </w:pPr>
+      <w:r>
+        <w:t>Creation of the Training Set &amp; Training Process</w:t>
       </w:r>
     </w:p>
     <w:p/>
     <w:p>
-      <w:r>
-        <w:t xml:space="preserve">To capture </w:t>
-      </w:r>
-      <w:proofErr w:type="gramStart"/>
-      <w:r>
-        <w:t>good driving</w:t>
-      </w:r>
-      <w:proofErr w:type="gramEnd"/>
-      <w:r>
-        <w:t xml:space="preserve"> behavior, I first recorded </w:t>
+      <w:pPr>
+        <w:ind w:left="360"/>
+      </w:pPr>
+      <w:r>
+        <w:t xml:space="preserve">To capture good driving behavior, I first recorded </w:t>
       </w:r>
       <w:r>
         <w:t>one lap</w:t>
@@ -881,7 +782,7 @@
                     </pic:cNvPicPr>
                   </pic:nvPicPr>
                   <pic:blipFill>
-                    <a:blip r:embed="rId6">
+                    <a:blip r:embed="rId8">
                       <a:extLst>
                         <a:ext uri="{28A0092B-C50C-407E-A947-70E740481C1C}">
                           <a14:useLocalDpi xmlns:a14="http://schemas.microsoft.com/office/drawing/2010/main" val="0"/>
@@ -947,6 +848,9 @@
       </w:r>
     </w:p>
     <w:p>
+      <w:pPr>
+        <w:ind w:left="720"/>
+      </w:pPr>
       <w:r>
         <w:t>Here is the steering angle for that data set</w:t>
       </w:r>
@@ -977,7 +881,7 @@
                     </pic:cNvPicPr>
                   </pic:nvPicPr>
                   <pic:blipFill>
-                    <a:blip r:embed="rId7">
+                    <a:blip r:embed="rId9">
                       <a:extLst>
                         <a:ext uri="{28A0092B-C50C-407E-A947-70E740481C1C}">
                           <a14:useLocalDpi xmlns:a14="http://schemas.microsoft.com/office/drawing/2010/main" val="0"/>
@@ -1043,6 +947,9 @@
       </w:r>
     </w:p>
     <w:p>
+      <w:pPr>
+        <w:ind w:left="720"/>
+      </w:pPr>
       <w:r>
         <w:t>I also added a reverse driving data set</w:t>
       </w:r>
@@ -1070,7 +977,7 @@
             <wp:cNvGraphicFramePr/>
             <a:graphic xmlns:a="http://schemas.openxmlformats.org/drawingml/2006/main">
               <a:graphicData uri="http://schemas.openxmlformats.org/drawingml/2006/chart">
-                <c:chart xmlns:c="http://schemas.openxmlformats.org/drawingml/2006/chart" xmlns:r="http://schemas.openxmlformats.org/officeDocument/2006/relationships" r:id="rId8"/>
+                <c:chart xmlns:c="http://schemas.openxmlformats.org/drawingml/2006/chart" xmlns:r="http://schemas.openxmlformats.org/officeDocument/2006/relationships" r:id="rId10"/>
               </a:graphicData>
             </a:graphic>
           </wp:inline>
@@ -1111,6 +1018,9 @@
       </w:r>
     </w:p>
     <w:p>
+      <w:pPr>
+        <w:ind w:left="720"/>
+      </w:pPr>
       <w:r>
         <w:t>I then recorded the vehicle recovering from the left side and right sides of the road back to center so tha</w:t>
       </w:r>
@@ -1145,122 +1055,6 @@
                 <pic:pic xmlns:pic="http://schemas.openxmlformats.org/drawingml/2006/picture">
                   <pic:nvPicPr>
                     <pic:cNvPr id="0" name="Picture 4" descr="C:\Users\avern\AppData\Local\Microsoft\Windows\INetCache\Content.Word\center_2018_05_26_06_53_19_731.jpg"/>
-                    <pic:cNvPicPr>
-                      <a:picLocks noChangeAspect="1" noChangeArrowheads="1"/>
-                    </pic:cNvPicPr>
-                  </pic:nvPicPr>
-                  <pic:blipFill>
-                    <a:blip r:embed="rId9">
-                      <a:extLst>
-                        <a:ext uri="{28A0092B-C50C-407E-A947-70E740481C1C}">
-                          <a14:useLocalDpi xmlns:a14="http://schemas.microsoft.com/office/drawing/2010/main" val="0"/>
-                        </a:ext>
-                      </a:extLst>
-                    </a:blip>
-                    <a:srcRect/>
-                    <a:stretch>
-                      <a:fillRect/>
-                    </a:stretch>
-                  </pic:blipFill>
-                  <pic:spPr bwMode="auto">
-                    <a:xfrm>
-                      <a:off x="0" y="0"/>
-                      <a:ext cx="3048000" cy="1524000"/>
-                    </a:xfrm>
-                    <a:prstGeom prst="rect">
-                      <a:avLst/>
-                    </a:prstGeom>
-                    <a:noFill/>
-                    <a:ln>
-                      <a:noFill/>
-                    </a:ln>
-                  </pic:spPr>
-                </pic:pic>
-              </a:graphicData>
-            </a:graphic>
-          </wp:inline>
-        </w:drawing>
-      </w:r>
-    </w:p>
-    <w:p>
-      <w:pPr>
-        <w:jc w:val="center"/>
-      </w:pPr>
-      <w:r>
-        <w:rPr>
-          <w:noProof/>
-        </w:rPr>
-        <w:drawing>
-          <wp:inline distT="0" distB="0" distL="0" distR="0">
-            <wp:extent cx="3048000" cy="1524000"/>
-            <wp:effectExtent l="0" t="0" r="0" b="0"/>
-            <wp:docPr id="10" name="Picture 10" descr="C:\Users\avern\AppData\Local\Microsoft\Windows\INetCache\Content.Word\center_2018_05_26_06_53_20_751.jpg"/>
-            <wp:cNvGraphicFramePr>
-              <a:graphicFrameLocks xmlns:a="http://schemas.openxmlformats.org/drawingml/2006/main" noChangeAspect="1"/>
-            </wp:cNvGraphicFramePr>
-            <a:graphic xmlns:a="http://schemas.openxmlformats.org/drawingml/2006/main">
-              <a:graphicData uri="http://schemas.openxmlformats.org/drawingml/2006/picture">
-                <pic:pic xmlns:pic="http://schemas.openxmlformats.org/drawingml/2006/picture">
-                  <pic:nvPicPr>
-                    <pic:cNvPr id="0" name="Picture 12" descr="C:\Users\avern\AppData\Local\Microsoft\Windows\INetCache\Content.Word\center_2018_05_26_06_53_20_751.jpg"/>
-                    <pic:cNvPicPr>
-                      <a:picLocks noChangeAspect="1" noChangeArrowheads="1"/>
-                    </pic:cNvPicPr>
-                  </pic:nvPicPr>
-                  <pic:blipFill>
-                    <a:blip r:embed="rId10">
-                      <a:extLst>
-                        <a:ext uri="{28A0092B-C50C-407E-A947-70E740481C1C}">
-                          <a14:useLocalDpi xmlns:a14="http://schemas.microsoft.com/office/drawing/2010/main" val="0"/>
-                        </a:ext>
-                      </a:extLst>
-                    </a:blip>
-                    <a:srcRect/>
-                    <a:stretch>
-                      <a:fillRect/>
-                    </a:stretch>
-                  </pic:blipFill>
-                  <pic:spPr bwMode="auto">
-                    <a:xfrm>
-                      <a:off x="0" y="0"/>
-                      <a:ext cx="3048000" cy="1524000"/>
-                    </a:xfrm>
-                    <a:prstGeom prst="rect">
-                      <a:avLst/>
-                    </a:prstGeom>
-                    <a:noFill/>
-                    <a:ln>
-                      <a:noFill/>
-                    </a:ln>
-                  </pic:spPr>
-                </pic:pic>
-              </a:graphicData>
-            </a:graphic>
-          </wp:inline>
-        </w:drawing>
-      </w:r>
-    </w:p>
-    <w:p>
-      <w:pPr>
-        <w:jc w:val="center"/>
-      </w:pPr>
-      <w:r>
-        <w:rPr>
-          <w:noProof/>
-        </w:rPr>
-        <w:drawing>
-          <wp:inline distT="0" distB="0" distL="0" distR="0">
-            <wp:extent cx="3048000" cy="1524000"/>
-            <wp:effectExtent l="0" t="0" r="0" b="0"/>
-            <wp:docPr id="9" name="Picture 9" descr="C:\Users\avern\AppData\Local\Microsoft\Windows\INetCache\Content.Word\center_2018_05_26_06_53_24_297.jpg"/>
-            <wp:cNvGraphicFramePr>
-              <a:graphicFrameLocks xmlns:a="http://schemas.openxmlformats.org/drawingml/2006/main" noChangeAspect="1"/>
-            </wp:cNvGraphicFramePr>
-            <a:graphic xmlns:a="http://schemas.openxmlformats.org/drawingml/2006/main">
-              <a:graphicData uri="http://schemas.openxmlformats.org/drawingml/2006/picture">
-                <pic:pic xmlns:pic="http://schemas.openxmlformats.org/drawingml/2006/picture">
-                  <pic:nvPicPr>
-                    <pic:cNvPr id="0" name="Picture 10" descr="C:\Users\avern\AppData\Local\Microsoft\Windows\INetCache\Content.Word\center_2018_05_26_06_53_24_297.jpg"/>
                     <pic:cNvPicPr>
                       <a:picLocks noChangeAspect="1" noChangeArrowheads="1"/>
                     </pic:cNvPicPr>
@@ -1310,7 +1104,7 @@
           <wp:inline distT="0" distB="0" distL="0" distR="0">
             <wp:extent cx="3048000" cy="1524000"/>
             <wp:effectExtent l="0" t="0" r="0" b="0"/>
-            <wp:docPr id="8" name="Picture 8" descr="C:\Users\avern\AppData\Local\Microsoft\Windows\INetCache\Content.Word\center_2018_05_26_06_53_25_801.jpg"/>
+            <wp:docPr id="10" name="Picture 10" descr="C:\Users\avern\AppData\Local\Microsoft\Windows\INetCache\Content.Word\center_2018_05_26_06_53_20_751.jpg"/>
             <wp:cNvGraphicFramePr>
               <a:graphicFrameLocks xmlns:a="http://schemas.openxmlformats.org/drawingml/2006/main" noChangeAspect="1"/>
             </wp:cNvGraphicFramePr>
@@ -1318,7 +1112,7 @@
               <a:graphicData uri="http://schemas.openxmlformats.org/drawingml/2006/picture">
                 <pic:pic xmlns:pic="http://schemas.openxmlformats.org/drawingml/2006/picture">
                   <pic:nvPicPr>
-                    <pic:cNvPr id="0" name="Picture 8" descr="C:\Users\avern\AppData\Local\Microsoft\Windows\INetCache\Content.Word\center_2018_05_26_06_53_25_801.jpg"/>
+                    <pic:cNvPr id="0" name="Picture 12" descr="C:\Users\avern\AppData\Local\Microsoft\Windows\INetCache\Content.Word\center_2018_05_26_06_53_20_751.jpg"/>
                     <pic:cNvPicPr>
                       <a:picLocks noChangeAspect="1" noChangeArrowheads="1"/>
                     </pic:cNvPicPr>
@@ -1358,7 +1152,6 @@
     </w:p>
     <w:p>
       <w:pPr>
-        <w:keepNext/>
         <w:jc w:val="center"/>
       </w:pPr>
       <w:r>
@@ -1369,7 +1162,7 @@
           <wp:inline distT="0" distB="0" distL="0" distR="0">
             <wp:extent cx="3048000" cy="1524000"/>
             <wp:effectExtent l="0" t="0" r="0" b="0"/>
-            <wp:docPr id="7" name="Picture 7" descr="C:\Users\avern\AppData\Local\Microsoft\Windows\INetCache\Content.Word\center_2018_05_26_06_53_26_719.jpg"/>
+            <wp:docPr id="9" name="Picture 9" descr="C:\Users\avern\AppData\Local\Microsoft\Windows\INetCache\Content.Word\center_2018_05_26_06_53_24_297.jpg"/>
             <wp:cNvGraphicFramePr>
               <a:graphicFrameLocks xmlns:a="http://schemas.openxmlformats.org/drawingml/2006/main" noChangeAspect="1"/>
             </wp:cNvGraphicFramePr>
@@ -1377,7 +1170,7 @@
               <a:graphicData uri="http://schemas.openxmlformats.org/drawingml/2006/picture">
                 <pic:pic xmlns:pic="http://schemas.openxmlformats.org/drawingml/2006/picture">
                   <pic:nvPicPr>
-                    <pic:cNvPr id="0" name="Picture 6" descr="C:\Users\avern\AppData\Local\Microsoft\Windows\INetCache\Content.Word\center_2018_05_26_06_53_26_719.jpg"/>
+                    <pic:cNvPr id="0" name="Picture 10" descr="C:\Users\avern\AppData\Local\Microsoft\Windows\INetCache\Content.Word\center_2018_05_26_06_53_24_297.jpg"/>
                     <pic:cNvPicPr>
                       <a:picLocks noChangeAspect="1" noChangeArrowheads="1"/>
                     </pic:cNvPicPr>
@@ -1417,33 +1210,6 @@
     </w:p>
     <w:p>
       <w:pPr>
-        <w:pStyle w:val="Caption"/>
-        <w:jc w:val="center"/>
-      </w:pPr>
-      <w:r>
-        <w:t xml:space="preserve">Figure </w:t>
-      </w:r>
-      <w:fldSimple w:instr=" SEQ Figure \* ARABIC ">
-        <w:r>
-          <w:rPr>
-            <w:noProof/>
-          </w:rPr>
-          <w:t>5</w:t>
-        </w:r>
-      </w:fldSimple>
-      <w:r>
-        <w:t>. Sequence of images during recovery driving from the right edge</w:t>
-      </w:r>
-    </w:p>
-    <w:p/>
-    <w:p>
-      <w:r>
-        <w:t>I also added several data sets with recovery driving.  To make the model try to return more quickly, I deleted lines in the driving_log.csv file that had 0 steer angle.  The following graph shows an example of the steering angles for the remaining files used for training</w:t>
-      </w:r>
-    </w:p>
-    <w:p>
-      <w:pPr>
-        <w:keepNext/>
         <w:jc w:val="center"/>
       </w:pPr>
       <w:r>
@@ -1452,9 +1218,9 @@
         </w:rPr>
         <w:drawing>
           <wp:inline distT="0" distB="0" distL="0" distR="0">
-            <wp:extent cx="3171825" cy="1900446"/>
-            <wp:effectExtent l="0" t="0" r="0" b="5080"/>
-            <wp:docPr id="3" name="Picture 3"/>
+            <wp:extent cx="3048000" cy="1524000"/>
+            <wp:effectExtent l="0" t="0" r="0" b="0"/>
+            <wp:docPr id="8" name="Picture 8" descr="C:\Users\avern\AppData\Local\Microsoft\Windows\INetCache\Content.Word\center_2018_05_26_06_53_25_801.jpg"/>
             <wp:cNvGraphicFramePr>
               <a:graphicFrameLocks xmlns:a="http://schemas.openxmlformats.org/drawingml/2006/main" noChangeAspect="1"/>
             </wp:cNvGraphicFramePr>
@@ -1462,7 +1228,7 @@
               <a:graphicData uri="http://schemas.openxmlformats.org/drawingml/2006/picture">
                 <pic:pic xmlns:pic="http://schemas.openxmlformats.org/drawingml/2006/picture">
                   <pic:nvPicPr>
-                    <pic:cNvPr id="0" name="Picture 1"/>
+                    <pic:cNvPr id="0" name="Picture 8" descr="C:\Users\avern\AppData\Local\Microsoft\Windows\INetCache\Content.Word\center_2018_05_26_06_53_25_801.jpg"/>
                     <pic:cNvPicPr>
                       <a:picLocks noChangeAspect="1" noChangeArrowheads="1"/>
                     </pic:cNvPicPr>
@@ -1483,7 +1249,7 @@
                   <pic:spPr bwMode="auto">
                     <a:xfrm>
                       <a:off x="0" y="0"/>
-                      <a:ext cx="3179676" cy="1905150"/>
+                      <a:ext cx="3048000" cy="1524000"/>
                     </a:xfrm>
                     <a:prstGeom prst="rect">
                       <a:avLst/>
@@ -1502,35 +1268,6 @@
     </w:p>
     <w:p>
       <w:pPr>
-        <w:pStyle w:val="Caption"/>
-        <w:jc w:val="center"/>
-      </w:pPr>
-      <w:r>
-        <w:t xml:space="preserve">Figure </w:t>
-      </w:r>
-      <w:fldSimple w:instr=" SEQ Figure \* ARABIC ">
-        <w:r>
-          <w:rPr>
-            <w:noProof/>
-          </w:rPr>
-          <w:t>6</w:t>
-        </w:r>
-      </w:fldSimple>
-      <w:r>
-        <w:t>. Example of data set with driving for recovering from the right side</w:t>
-      </w:r>
-    </w:p>
-    <w:p/>
-    <w:p>
-      <w:r>
-        <w:t xml:space="preserve">To augment the data sat, I also </w:t>
-      </w:r>
-      <w:r>
-        <w:t>added the left and right camera angles with an additional steer angle of 0.45.  I had also tried to include a flipped version of the images but I never noticed an improvement in training from using the flipped images.  Here is an example of the left side view of a smooth driving training lap</w:t>
-      </w:r>
-    </w:p>
-    <w:p>
-      <w:pPr>
         <w:keepNext/>
         <w:jc w:val="center"/>
       </w:pPr>
@@ -1542,7 +1279,7 @@
           <wp:inline distT="0" distB="0" distL="0" distR="0">
             <wp:extent cx="3048000" cy="1524000"/>
             <wp:effectExtent l="0" t="0" r="0" b="0"/>
-            <wp:docPr id="11" name="Picture 11" descr="C:\Users\avern\AppData\Local\Microsoft\Windows\INetCache\Content.Word\right_2018_05_27_02_57_47_251.jpg"/>
+            <wp:docPr id="7" name="Picture 7" descr="C:\Users\avern\AppData\Local\Microsoft\Windows\INetCache\Content.Word\center_2018_05_26_06_53_26_719.jpg"/>
             <wp:cNvGraphicFramePr>
               <a:graphicFrameLocks xmlns:a="http://schemas.openxmlformats.org/drawingml/2006/main" noChangeAspect="1"/>
             </wp:cNvGraphicFramePr>
@@ -1550,7 +1287,7 @@
               <a:graphicData uri="http://schemas.openxmlformats.org/drawingml/2006/picture">
                 <pic:pic xmlns:pic="http://schemas.openxmlformats.org/drawingml/2006/picture">
                   <pic:nvPicPr>
-                    <pic:cNvPr id="0" name="Picture 2" descr="C:\Users\avern\AppData\Local\Microsoft\Windows\INetCache\Content.Word\right_2018_05_27_02_57_47_251.jpg"/>
+                    <pic:cNvPr id="0" name="Picture 6" descr="C:\Users\avern\AppData\Local\Microsoft\Windows\INetCache\Content.Word\center_2018_05_26_06_53_26_719.jpg"/>
                     <pic:cNvPicPr>
                       <a:picLocks noChangeAspect="1" noChangeArrowheads="1"/>
                     </pic:cNvPicPr>
@@ -1601,6 +1338,191 @@
           <w:rPr>
             <w:noProof/>
           </w:rPr>
+          <w:t>5</w:t>
+        </w:r>
+      </w:fldSimple>
+      <w:r>
+        <w:t>. Sequence of images during recovery driving from the right edge</w:t>
+      </w:r>
+    </w:p>
+    <w:p/>
+    <w:p>
+      <w:pPr>
+        <w:ind w:left="720"/>
+      </w:pPr>
+      <w:r>
+        <w:t>I also added several data sets with recovery driving.  To make the model try to return more quickly, I deleted lines in the driving_log.csv file that had 0 steer angle.  The following graph shows an example of the steering angles for the remaining files used for training</w:t>
+      </w:r>
+    </w:p>
+    <w:p>
+      <w:pPr>
+        <w:keepNext/>
+        <w:jc w:val="center"/>
+      </w:pPr>
+      <w:r>
+        <w:rPr>
+          <w:noProof/>
+        </w:rPr>
+        <w:drawing>
+          <wp:inline distT="0" distB="0" distL="0" distR="0">
+            <wp:extent cx="3171825" cy="1900446"/>
+            <wp:effectExtent l="0" t="0" r="0" b="5080"/>
+            <wp:docPr id="3" name="Picture 3"/>
+            <wp:cNvGraphicFramePr>
+              <a:graphicFrameLocks xmlns:a="http://schemas.openxmlformats.org/drawingml/2006/main" noChangeAspect="1"/>
+            </wp:cNvGraphicFramePr>
+            <a:graphic xmlns:a="http://schemas.openxmlformats.org/drawingml/2006/main">
+              <a:graphicData uri="http://schemas.openxmlformats.org/drawingml/2006/picture">
+                <pic:pic xmlns:pic="http://schemas.openxmlformats.org/drawingml/2006/picture">
+                  <pic:nvPicPr>
+                    <pic:cNvPr id="0" name="Picture 1"/>
+                    <pic:cNvPicPr>
+                      <a:picLocks noChangeAspect="1" noChangeArrowheads="1"/>
+                    </pic:cNvPicPr>
+                  </pic:nvPicPr>
+                  <pic:blipFill>
+                    <a:blip r:embed="rId16">
+                      <a:extLst>
+                        <a:ext uri="{28A0092B-C50C-407E-A947-70E740481C1C}">
+                          <a14:useLocalDpi xmlns:a14="http://schemas.microsoft.com/office/drawing/2010/main" val="0"/>
+                        </a:ext>
+                      </a:extLst>
+                    </a:blip>
+                    <a:srcRect/>
+                    <a:stretch>
+                      <a:fillRect/>
+                    </a:stretch>
+                  </pic:blipFill>
+                  <pic:spPr bwMode="auto">
+                    <a:xfrm>
+                      <a:off x="0" y="0"/>
+                      <a:ext cx="3179676" cy="1905150"/>
+                    </a:xfrm>
+                    <a:prstGeom prst="rect">
+                      <a:avLst/>
+                    </a:prstGeom>
+                    <a:noFill/>
+                    <a:ln>
+                      <a:noFill/>
+                    </a:ln>
+                  </pic:spPr>
+                </pic:pic>
+              </a:graphicData>
+            </a:graphic>
+          </wp:inline>
+        </w:drawing>
+      </w:r>
+    </w:p>
+    <w:p>
+      <w:pPr>
+        <w:pStyle w:val="Caption"/>
+        <w:jc w:val="center"/>
+      </w:pPr>
+      <w:r>
+        <w:t xml:space="preserve">Figure </w:t>
+      </w:r>
+      <w:fldSimple w:instr=" SEQ Figure \* ARABIC ">
+        <w:r>
+          <w:rPr>
+            <w:noProof/>
+          </w:rPr>
+          <w:t>6</w:t>
+        </w:r>
+      </w:fldSimple>
+      <w:r>
+        <w:t>. Example of data set with driving for recovering from the right side</w:t>
+      </w:r>
+    </w:p>
+    <w:p>
+      <w:pPr>
+        <w:ind w:left="720"/>
+      </w:pPr>
+      <w:r>
+        <w:t xml:space="preserve">As I observed the performance of the model, I added additional </w:t>
+      </w:r>
+      <w:bookmarkStart w:id="0" w:name="_GoBack"/>
+      <w:bookmarkEnd w:id="0"/>
+    </w:p>
+    <w:p>
+      <w:r>
+        <w:t xml:space="preserve">To augment the data sat, I also </w:t>
+      </w:r>
+      <w:r>
+        <w:t>added the left and right camera angles with an additional steer angle of 0.45.  I had also tried to include a flipped version of the images but I never noticed an improvement in training from using the flipped images.  Here is an example of the left side view of a smooth driving training lap</w:t>
+      </w:r>
+    </w:p>
+    <w:p>
+      <w:pPr>
+        <w:keepNext/>
+        <w:jc w:val="center"/>
+      </w:pPr>
+      <w:r>
+        <w:rPr>
+          <w:noProof/>
+        </w:rPr>
+        <w:drawing>
+          <wp:inline distT="0" distB="0" distL="0" distR="0">
+            <wp:extent cx="3048000" cy="1524000"/>
+            <wp:effectExtent l="0" t="0" r="0" b="0"/>
+            <wp:docPr id="11" name="Picture 11" descr="C:\Users\avern\AppData\Local\Microsoft\Windows\INetCache\Content.Word\right_2018_05_27_02_57_47_251.jpg"/>
+            <wp:cNvGraphicFramePr>
+              <a:graphicFrameLocks xmlns:a="http://schemas.openxmlformats.org/drawingml/2006/main" noChangeAspect="1"/>
+            </wp:cNvGraphicFramePr>
+            <a:graphic xmlns:a="http://schemas.openxmlformats.org/drawingml/2006/main">
+              <a:graphicData uri="http://schemas.openxmlformats.org/drawingml/2006/picture">
+                <pic:pic xmlns:pic="http://schemas.openxmlformats.org/drawingml/2006/picture">
+                  <pic:nvPicPr>
+                    <pic:cNvPr id="0" name="Picture 2" descr="C:\Users\avern\AppData\Local\Microsoft\Windows\INetCache\Content.Word\right_2018_05_27_02_57_47_251.jpg"/>
+                    <pic:cNvPicPr>
+                      <a:picLocks noChangeAspect="1" noChangeArrowheads="1"/>
+                    </pic:cNvPicPr>
+                  </pic:nvPicPr>
+                  <pic:blipFill>
+                    <a:blip r:embed="rId17">
+                      <a:extLst>
+                        <a:ext uri="{28A0092B-C50C-407E-A947-70E740481C1C}">
+                          <a14:useLocalDpi xmlns:a14="http://schemas.microsoft.com/office/drawing/2010/main" val="0"/>
+                        </a:ext>
+                      </a:extLst>
+                    </a:blip>
+                    <a:srcRect/>
+                    <a:stretch>
+                      <a:fillRect/>
+                    </a:stretch>
+                  </pic:blipFill>
+                  <pic:spPr bwMode="auto">
+                    <a:xfrm>
+                      <a:off x="0" y="0"/>
+                      <a:ext cx="3048000" cy="1524000"/>
+                    </a:xfrm>
+                    <a:prstGeom prst="rect">
+                      <a:avLst/>
+                    </a:prstGeom>
+                    <a:noFill/>
+                    <a:ln>
+                      <a:noFill/>
+                    </a:ln>
+                  </pic:spPr>
+                </pic:pic>
+              </a:graphicData>
+            </a:graphic>
+          </wp:inline>
+        </w:drawing>
+      </w:r>
+    </w:p>
+    <w:p>
+      <w:pPr>
+        <w:pStyle w:val="Caption"/>
+        <w:jc w:val="center"/>
+      </w:pPr>
+      <w:r>
+        <w:t xml:space="preserve">Figure </w:t>
+      </w:r>
+      <w:fldSimple w:instr=" SEQ Figure \* ARABIC ">
+        <w:r>
+          <w:rPr>
+            <w:noProof/>
+          </w:rPr>
           <w:t>7</w:t>
         </w:r>
       </w:fldSimple>
@@ -1613,21 +1535,177 @@
       <w:r>
         <w:t xml:space="preserve">The complete set of data are shown in the code from lines 47 to 155 with data sets used </w:t>
       </w:r>
-      <w:bookmarkStart w:id="0" w:name="_GoBack"/>
-      <w:bookmarkEnd w:id="0"/>
-      <w:r>
-        <w:t xml:space="preserve">. The validation set helped determine if the model was over or under fitting. The ideal number of epochs was Z as evidenced by ... I used an </w:t>
-      </w:r>
-      <w:proofErr w:type="spellStart"/>
-      <w:r>
-        <w:t>adam</w:t>
-      </w:r>
-      <w:proofErr w:type="spellEnd"/>
-      <w:r>
-        <w:t xml:space="preserve"> optimizer so that manually training the learning rate wasn't necessary.</w:t>
+      <w:r>
+        <w:t xml:space="preserve">. </w:t>
+      </w:r>
+      <w:r>
+        <w:t xml:space="preserve">The total number of images for training was 39648 which comprise 80% of the data.  The remaining 20% of the data were used for validation.  </w:t>
+      </w:r>
+    </w:p>
+    <w:p>
+      <w:r>
+        <w:t xml:space="preserve">When I run model.py </w:t>
+      </w:r>
+      <w:r>
+        <w:t>the following training loss and validation loss for the 3 Epochs are as shown.  Subsequent Epochs did not have significant reduction in loss and validation loss when I ran up to 5 Epochs</w:t>
+      </w:r>
+    </w:p>
+    <w:tbl>
+      <w:tblPr>
+        <w:tblStyle w:val="TableGrid"/>
+        <w:tblW w:w="0" w:type="auto"/>
+        <w:tblLook w:val="04A0" w:firstRow="1" w:lastRow="0" w:firstColumn="1" w:lastColumn="0" w:noHBand="0" w:noVBand="1"/>
+      </w:tblPr>
+      <w:tblGrid>
+        <w:gridCol w:w="2337"/>
+        <w:gridCol w:w="2337"/>
+        <w:gridCol w:w="2338"/>
+      </w:tblGrid>
+      <w:tr>
+        <w:tc>
+          <w:tcPr>
+            <w:tcW w:w="2337" w:type="dxa"/>
+          </w:tcPr>
+          <w:p>
+            <w:r>
+              <w:t xml:space="preserve">Epoch </w:t>
+            </w:r>
+          </w:p>
+        </w:tc>
+        <w:tc>
+          <w:tcPr>
+            <w:tcW w:w="2337" w:type="dxa"/>
+          </w:tcPr>
+          <w:p>
+            <w:r>
+              <w:t>Loss</w:t>
+            </w:r>
+          </w:p>
+        </w:tc>
+        <w:tc>
+          <w:tcPr>
+            <w:tcW w:w="2338" w:type="dxa"/>
+          </w:tcPr>
+          <w:p>
+            <w:r>
+              <w:t>Val_loss</w:t>
+            </w:r>
+          </w:p>
+        </w:tc>
+      </w:tr>
+      <w:tr>
+        <w:tc>
+          <w:tcPr>
+            <w:tcW w:w="2337" w:type="dxa"/>
+          </w:tcPr>
+          <w:p>
+            <w:r>
+              <w:t>1</w:t>
+            </w:r>
+          </w:p>
+        </w:tc>
+        <w:tc>
+          <w:tcPr>
+            <w:tcW w:w="2337" w:type="dxa"/>
+          </w:tcPr>
+          <w:p>
+            <w:r>
+              <w:t>0.1221</w:t>
+            </w:r>
+          </w:p>
+        </w:tc>
+        <w:tc>
+          <w:tcPr>
+            <w:tcW w:w="2338" w:type="dxa"/>
+          </w:tcPr>
+          <w:p>
+            <w:r>
+              <w:t>0.3153</w:t>
+            </w:r>
+          </w:p>
+        </w:tc>
+      </w:tr>
+      <w:tr>
+        <w:tc>
+          <w:tcPr>
+            <w:tcW w:w="2337" w:type="dxa"/>
+          </w:tcPr>
+          <w:p>
+            <w:r>
+              <w:t>2</w:t>
+            </w:r>
+          </w:p>
+        </w:tc>
+        <w:tc>
+          <w:tcPr>
+            <w:tcW w:w="2337" w:type="dxa"/>
+          </w:tcPr>
+          <w:p>
+            <w:r>
+              <w:t>0.1131</w:t>
+            </w:r>
+          </w:p>
+        </w:tc>
+        <w:tc>
+          <w:tcPr>
+            <w:tcW w:w="2338" w:type="dxa"/>
+          </w:tcPr>
+          <w:p>
+            <w:r>
+              <w:t>0.1886</w:t>
+            </w:r>
+          </w:p>
+        </w:tc>
+      </w:tr>
+      <w:tr>
+        <w:tc>
+          <w:tcPr>
+            <w:tcW w:w="2337" w:type="dxa"/>
+          </w:tcPr>
+          <w:p>
+            <w:r>
+              <w:t>3</w:t>
+            </w:r>
+          </w:p>
+        </w:tc>
+        <w:tc>
+          <w:tcPr>
+            <w:tcW w:w="2337" w:type="dxa"/>
+          </w:tcPr>
+          <w:p>
+            <w:r>
+              <w:t>0.1058</w:t>
+            </w:r>
+          </w:p>
+        </w:tc>
+        <w:tc>
+          <w:tcPr>
+            <w:tcW w:w="2338" w:type="dxa"/>
+          </w:tcPr>
+          <w:p>
+            <w:r>
+              <w:t>0.1603</w:t>
+            </w:r>
+          </w:p>
+        </w:tc>
+      </w:tr>
+    </w:tbl>
+    <w:p/>
+    <w:p>
+      <w:r>
+        <w:t xml:space="preserve"> I</w:t>
+      </w:r>
+      <w:r>
+        <w:t xml:space="preserve"> used an adam optimizer so that manually training the learning rate wasn't necessary.</w:t>
+      </w:r>
+    </w:p>
+    <w:p>
+      <w:r>
+        <w:t>With this set up I was able to complete 2 trips around Track 1 but only made it around about ¾ of Track 2.</w:t>
       </w:r>
     </w:p>
     <w:sectPr>
+      <w:headerReference w:type="default" r:id="rId18"/>
       <w:pgSz w:w="12240" w:h="15840"/>
       <w:pgMar w:top="1440" w:right="1440" w:bottom="1440" w:left="1440" w:header="720" w:footer="720" w:gutter="0"/>
       <w:cols w:space="720"/>
@@ -1635,6 +1713,81 @@
     </w:sectPr>
   </w:body>
 </w:document>
+</file>
+
+<file path=word/endnotes.xml><?xml version="1.0" encoding="utf-8"?>
+<w:endnotes xmlns:wpc="http://schemas.microsoft.com/office/word/2010/wordprocessingCanvas" xmlns:cx="http://schemas.microsoft.com/office/drawing/2014/chartex" xmlns:cx1="http://schemas.microsoft.com/office/drawing/2015/9/8/chartex" xmlns:cx2="http://schemas.microsoft.com/office/drawing/2015/10/21/chartex" xmlns:cx3="http://schemas.microsoft.com/office/drawing/2016/5/9/chartex" xmlns:cx4="http://schemas.microsoft.com/office/drawing/2016/5/10/chartex" xmlns:cx5="http://schemas.microsoft.com/office/drawing/2016/5/11/chartex" xmlns:cx6="http://schemas.microsoft.com/office/drawing/2016/5/12/chartex" xmlns:cx7="http://schemas.microsoft.com/office/drawing/2016/5/13/chartex" xmlns:cx8="http://schemas.microsoft.com/office/drawing/2016/5/14/chartex" xmlns:mc="http://schemas.openxmlformats.org/markup-compatibility/2006" xmlns:aink="http://schemas.microsoft.com/office/drawing/2016/ink" xmlns:am3d="http://schemas.microsoft.com/office/drawing/2017/model3d" xmlns:o="urn:schemas-microsoft-com:office:office" xmlns:r="http://schemas.openxmlformats.org/officeDocument/2006/relationships" xmlns:m="http://schemas.openxmlformats.org/officeDocument/2006/math" xmlns:v="urn:schemas-microsoft-com:vml" xmlns:wp14="http://schemas.microsoft.com/office/word/2010/wordprocessingDrawing" xmlns:wp="http://schemas.openxmlformats.org/drawingml/2006/wordprocessingDrawing" xmlns:w10="urn:schemas-microsoft-com:office:word" xmlns:w="http://schemas.openxmlformats.org/wordprocessingml/2006/main" xmlns:w14="http://schemas.microsoft.com/office/word/2010/wordml" xmlns:w15="http://schemas.microsoft.com/office/word/2012/wordml" xmlns:w16cid="http://schemas.microsoft.com/office/word/2016/wordml/cid" xmlns:w16se="http://schemas.microsoft.com/office/word/2015/wordml/symex" xmlns:wpg="http://schemas.microsoft.com/office/word/2010/wordprocessingGroup" xmlns:wpi="http://schemas.microsoft.com/office/word/2010/wordprocessingInk" xmlns:wne="http://schemas.microsoft.com/office/word/2006/wordml" xmlns:wps="http://schemas.microsoft.com/office/word/2010/wordprocessingShape" mc:Ignorable="w14 w15 w16se w16cid wp14">
+  <w:endnote w:type="separator" w:id="-1">
+    <w:p>
+      <w:pPr>
+        <w:spacing w:after="0" w:line="240" w:lineRule="auto"/>
+      </w:pPr>
+      <w:r>
+        <w:separator/>
+      </w:r>
+    </w:p>
+  </w:endnote>
+  <w:endnote w:type="continuationSeparator" w:id="0">
+    <w:p>
+      <w:pPr>
+        <w:spacing w:after="0" w:line="240" w:lineRule="auto"/>
+      </w:pPr>
+      <w:r>
+        <w:continuationSeparator/>
+      </w:r>
+    </w:p>
+  </w:endnote>
+</w:endnotes>
+</file>
+
+<file path=word/footnotes.xml><?xml version="1.0" encoding="utf-8"?>
+<w:footnotes xmlns:wpc="http://schemas.microsoft.com/office/word/2010/wordprocessingCanvas" xmlns:cx="http://schemas.microsoft.com/office/drawing/2014/chartex" xmlns:cx1="http://schemas.microsoft.com/office/drawing/2015/9/8/chartex" xmlns:cx2="http://schemas.microsoft.com/office/drawing/2015/10/21/chartex" xmlns:cx3="http://schemas.microsoft.com/office/drawing/2016/5/9/chartex" xmlns:cx4="http://schemas.microsoft.com/office/drawing/2016/5/10/chartex" xmlns:cx5="http://schemas.microsoft.com/office/drawing/2016/5/11/chartex" xmlns:cx6="http://schemas.microsoft.com/office/drawing/2016/5/12/chartex" xmlns:cx7="http://schemas.microsoft.com/office/drawing/2016/5/13/chartex" xmlns:cx8="http://schemas.microsoft.com/office/drawing/2016/5/14/chartex" xmlns:mc="http://schemas.openxmlformats.org/markup-compatibility/2006" xmlns:aink="http://schemas.microsoft.com/office/drawing/2016/ink" xmlns:am3d="http://schemas.microsoft.com/office/drawing/2017/model3d" xmlns:o="urn:schemas-microsoft-com:office:office" xmlns:r="http://schemas.openxmlformats.org/officeDocument/2006/relationships" xmlns:m="http://schemas.openxmlformats.org/officeDocument/2006/math" xmlns:v="urn:schemas-microsoft-com:vml" xmlns:wp14="http://schemas.microsoft.com/office/word/2010/wordprocessingDrawing" xmlns:wp="http://schemas.openxmlformats.org/drawingml/2006/wordprocessingDrawing" xmlns:w10="urn:schemas-microsoft-com:office:word" xmlns:w="http://schemas.openxmlformats.org/wordprocessingml/2006/main" xmlns:w14="http://schemas.microsoft.com/office/word/2010/wordml" xmlns:w15="http://schemas.microsoft.com/office/word/2012/wordml" xmlns:w16cid="http://schemas.microsoft.com/office/word/2016/wordml/cid" xmlns:w16se="http://schemas.microsoft.com/office/word/2015/wordml/symex" xmlns:wpg="http://schemas.microsoft.com/office/word/2010/wordprocessingGroup" xmlns:wpi="http://schemas.microsoft.com/office/word/2010/wordprocessingInk" xmlns:wne="http://schemas.microsoft.com/office/word/2006/wordml" xmlns:wps="http://schemas.microsoft.com/office/word/2010/wordprocessingShape" mc:Ignorable="w14 w15 w16se w16cid wp14">
+  <w:footnote w:type="separator" w:id="-1">
+    <w:p>
+      <w:pPr>
+        <w:spacing w:after="0" w:line="240" w:lineRule="auto"/>
+      </w:pPr>
+      <w:r>
+        <w:separator/>
+      </w:r>
+    </w:p>
+  </w:footnote>
+  <w:footnote w:type="continuationSeparator" w:id="0">
+    <w:p>
+      <w:pPr>
+        <w:spacing w:after="0" w:line="240" w:lineRule="auto"/>
+      </w:pPr>
+      <w:r>
+        <w:continuationSeparator/>
+      </w:r>
+    </w:p>
+  </w:footnote>
+</w:footnotes>
+</file>
+
+<file path=word/header1.xml><?xml version="1.0" encoding="utf-8"?>
+<w:hdr xmlns:wpc="http://schemas.microsoft.com/office/word/2010/wordprocessingCanvas" xmlns:cx="http://schemas.microsoft.com/office/drawing/2014/chartex" xmlns:cx1="http://schemas.microsoft.com/office/drawing/2015/9/8/chartex" xmlns:cx2="http://schemas.microsoft.com/office/drawing/2015/10/21/chartex" xmlns:cx3="http://schemas.microsoft.com/office/drawing/2016/5/9/chartex" xmlns:cx4="http://schemas.microsoft.com/office/drawing/2016/5/10/chartex" xmlns:cx5="http://schemas.microsoft.com/office/drawing/2016/5/11/chartex" xmlns:cx6="http://schemas.microsoft.com/office/drawing/2016/5/12/chartex" xmlns:cx7="http://schemas.microsoft.com/office/drawing/2016/5/13/chartex" xmlns:cx8="http://schemas.microsoft.com/office/drawing/2016/5/14/chartex" xmlns:mc="http://schemas.openxmlformats.org/markup-compatibility/2006" xmlns:aink="http://schemas.microsoft.com/office/drawing/2016/ink" xmlns:am3d="http://schemas.microsoft.com/office/drawing/2017/model3d" xmlns:o="urn:schemas-microsoft-com:office:office" xmlns:r="http://schemas.openxmlformats.org/officeDocument/2006/relationships" xmlns:m="http://schemas.openxmlformats.org/officeDocument/2006/math" xmlns:v="urn:schemas-microsoft-com:vml" xmlns:wp14="http://schemas.microsoft.com/office/word/2010/wordprocessingDrawing" xmlns:wp="http://schemas.openxmlformats.org/drawingml/2006/wordprocessingDrawing" xmlns:w10="urn:schemas-microsoft-com:office:word" xmlns:w="http://schemas.openxmlformats.org/wordprocessingml/2006/main" xmlns:w14="http://schemas.microsoft.com/office/word/2010/wordml" xmlns:w15="http://schemas.microsoft.com/office/word/2012/wordml" xmlns:w16cid="http://schemas.microsoft.com/office/word/2016/wordml/cid" xmlns:w16se="http://schemas.microsoft.com/office/word/2015/wordml/symex" xmlns:wpg="http://schemas.microsoft.com/office/word/2010/wordprocessingGroup" xmlns:wpi="http://schemas.microsoft.com/office/word/2010/wordprocessingInk" xmlns:wne="http://schemas.microsoft.com/office/word/2006/wordml" xmlns:wps="http://schemas.microsoft.com/office/word/2010/wordprocessingShape" mc:Ignorable="w14 w15 w16se w16cid wp14">
+  <w:p>
+    <w:pPr>
+      <w:pStyle w:val="Header"/>
+    </w:pPr>
+    <w:r>
+      <w:t>6/5/2018</w:t>
+    </w:r>
+    <w:r>
+      <w:ptab w:relativeTo="margin" w:alignment="center" w:leader="none"/>
+    </w:r>
+    <w:r>
+      <w:t>Behavioral Cloning</w:t>
+    </w:r>
+    <w:r>
+      <w:ptab w:relativeTo="margin" w:alignment="right" w:leader="none"/>
+    </w:r>
+    <w:r>
+      <w:t>Vern Francisco</w:t>
+    </w:r>
+  </w:p>
+</w:hdr>
 </file>
 
 <file path=word/numbering.xml><?xml version="1.0" encoding="utf-8"?>
@@ -2218,7 +2371,7 @@
   <w:abstractNum w:abstractNumId="6" w15:restartNumberingAfterBreak="0">
     <w:nsid w:val="6E37016B"/>
     <w:multiLevelType w:val="hybridMultilevel"/>
-    <w:tmpl w:val="B6882D20"/>
+    <w:tmpl w:val="3D36B244"/>
     <w:lvl w:ilvl="0" w:tplc="0409000F">
       <w:start w:val="1"/>
       <w:numFmt w:val="decimal"/>
@@ -2940,6 +3093,69 @@
       <w:sz w:val="18"/>
       <w:szCs w:val="18"/>
     </w:rPr>
+  </w:style>
+  <w:style w:type="table" w:styleId="TableGrid">
+    <w:name w:val="Table Grid"/>
+    <w:basedOn w:val="TableNormal"/>
+    <w:uiPriority w:val="39"/>
+    <w:rsid w:val="00EF074A"/>
+    <w:pPr>
+      <w:spacing w:after="0" w:line="240" w:lineRule="auto"/>
+    </w:pPr>
+    <w:tblPr>
+      <w:tblBorders>
+        <w:top w:val="single" w:sz="4" w:space="0" w:color="auto"/>
+        <w:left w:val="single" w:sz="4" w:space="0" w:color="auto"/>
+        <w:bottom w:val="single" w:sz="4" w:space="0" w:color="auto"/>
+        <w:right w:val="single" w:sz="4" w:space="0" w:color="auto"/>
+        <w:insideH w:val="single" w:sz="4" w:space="0" w:color="auto"/>
+        <w:insideV w:val="single" w:sz="4" w:space="0" w:color="auto"/>
+      </w:tblBorders>
+    </w:tblPr>
+  </w:style>
+  <w:style w:type="paragraph" w:styleId="Header">
+    <w:name w:val="header"/>
+    <w:basedOn w:val="Normal"/>
+    <w:link w:val="HeaderChar"/>
+    <w:uiPriority w:val="99"/>
+    <w:unhideWhenUsed/>
+    <w:rsid w:val="00721768"/>
+    <w:pPr>
+      <w:tabs>
+        <w:tab w:val="center" w:pos="4680"/>
+        <w:tab w:val="right" w:pos="9360"/>
+      </w:tabs>
+      <w:spacing w:after="0" w:line="240" w:lineRule="auto"/>
+    </w:pPr>
+  </w:style>
+  <w:style w:type="character" w:customStyle="1" w:styleId="HeaderChar">
+    <w:name w:val="Header Char"/>
+    <w:basedOn w:val="DefaultParagraphFont"/>
+    <w:link w:val="Header"/>
+    <w:uiPriority w:val="99"/>
+    <w:rsid w:val="00721768"/>
+  </w:style>
+  <w:style w:type="paragraph" w:styleId="Footer">
+    <w:name w:val="footer"/>
+    <w:basedOn w:val="Normal"/>
+    <w:link w:val="FooterChar"/>
+    <w:uiPriority w:val="99"/>
+    <w:unhideWhenUsed/>
+    <w:rsid w:val="00721768"/>
+    <w:pPr>
+      <w:tabs>
+        <w:tab w:val="center" w:pos="4680"/>
+        <w:tab w:val="right" w:pos="9360"/>
+      </w:tabs>
+      <w:spacing w:after="0" w:line="240" w:lineRule="auto"/>
+    </w:pPr>
+  </w:style>
+  <w:style w:type="character" w:customStyle="1" w:styleId="FooterChar">
+    <w:name w:val="Footer Char"/>
+    <w:basedOn w:val="DefaultParagraphFont"/>
+    <w:link w:val="Footer"/>
+    <w:uiPriority w:val="99"/>
+    <w:rsid w:val="00721768"/>
   </w:style>
 </w:styles>
 </file>

</xml_diff>